<commit_message>
improved videos of fat bat
</commit_message>
<xml_diff>
--- a/Docs/Level 2_V02.docx
+++ b/Docs/Level 2_V02.docx
@@ -34,6 +34,14 @@
       <w:r>
         <w:t xml:space="preserve">Welcome to house number 2. Same rules apply as before with the death and the doors. </w:t>
       </w:r>
+      <w:proofErr w:type="gramStart"/>
+      <w:r>
+        <w:t>xx</w:t>
+      </w:r>
+      <w:proofErr w:type="gramEnd"/>
+      <w:r>
+        <w:tab/>
+      </w:r>
     </w:p>
     <w:p/>
     <w:p>
@@ -577,6 +585,7 @@
     </w:p>
     <w:p>
       <w:r>
+        <w:lastRenderedPageBreak/>
         <w:t xml:space="preserve">Well done. The sound was indeed saying “Bat”. Though the images were </w:t>
       </w:r>
       <w:proofErr w:type="gramStart"/>
@@ -712,96 +721,98 @@
     <w:p/>
     <w:p>
       <w:r>
-        <w:t xml:space="preserve">Our ancestors lived in dangerous times in social groups. The ability to spot a half hidden face quickly (especially a threatening one) would have had given a clear survival advantage. The quickest way to do this is to ASSUME that anything face-like is a face – even if it turns out, on closer examination, not to be. </w:t>
-      </w:r>
-    </w:p>
-    <w:p/>
-    <w:p>
-      <w:r>
-        <w:t xml:space="preserve">In a more general sense we tend to see patterns </w:t>
-      </w:r>
-      <w:r>
-        <w:t>and assume someone must be behind them even when the events are actually random</w:t>
-      </w:r>
-      <w:r>
-        <w:t xml:space="preserve">– again it is better to see a pattern (so perhaps we can influence it next time) – than fail to spot a </w:t>
-      </w:r>
-      <w:proofErr w:type="gramStart"/>
-      <w:r>
-        <w:t>pattern which</w:t>
-      </w:r>
-      <w:proofErr w:type="gramEnd"/>
-      <w:r>
-        <w:t xml:space="preserve"> is really there. This bias is at the root of most superstitions. </w:t>
-      </w:r>
-    </w:p>
-    <w:p/>
-    <w:p>
-      <w:r>
-        <w:t>Pictures (the boxes, the dogs arse</w:t>
-      </w:r>
-      <w:r>
-        <w:t>, face on the moon</w:t>
-      </w:r>
-      <w:r>
-        <w:t>)</w:t>
-      </w:r>
-    </w:p>
-    <w:p/>
-    <w:p>
-      <w:pPr>
-        <w:rPr>
-          <w:b/>
-        </w:rPr>
-      </w:pPr>
-      <w:r>
-        <w:rPr>
-          <w:b/>
-        </w:rPr>
-        <w:t>Last room</w:t>
-      </w:r>
-    </w:p>
-    <w:p>
-      <w:r>
-        <w:t xml:space="preserve">While our senses can be usually be trusted, we cannot trust them unquestioningly. We don’t perceive the world directly through our </w:t>
-      </w:r>
-      <w:proofErr w:type="gramStart"/>
-      <w:r>
-        <w:t>senses,</w:t>
-      </w:r>
-      <w:proofErr w:type="gramEnd"/>
-      <w:r>
-        <w:t xml:space="preserve"> instead we have a model of the world which is constantly being updated by evidence from our senses. When asked about the truth of a situation can only really consult the model, rather than our senses directly.</w:t>
-      </w:r>
-    </w:p>
-    <w:p/>
-    <w:p>
-      <w:r>
-        <w:t xml:space="preserve">This works fine for most every day things – but we must still be very aware of biases </w:t>
-      </w:r>
-      <w:r>
-        <w:t xml:space="preserve">ingrained </w:t>
-      </w:r>
-      <w:r>
-        <w:t>from our evolutionary heritage</w:t>
-      </w:r>
-      <w:r>
-        <w:t xml:space="preserve"> such as our tendency to see patterns which aren’t there. </w:t>
-      </w:r>
-    </w:p>
-    <w:p/>
-    <w:p>
-      <w:r>
-        <w:t xml:space="preserve">Also, </w:t>
-      </w:r>
-      <w:r>
-        <w:t>this model does not necessarily provide a good guide when in extreme circumstances. E.g. at scales of the very small like atoms or very large like galaxies or if travelling close to the speed of light or when dealing with the behaviour of very complex systems such as the climate or the large populations.</w:t>
-      </w:r>
-    </w:p>
-    <w:p>
+        <w:t>Our ancestors lived in dangerous times in</w:t>
+      </w:r>
       <w:bookmarkStart w:id="0" w:name="_GoBack"/>
       <w:bookmarkEnd w:id="0"/>
-    </w:p>
+      <w:r>
+        <w:t xml:space="preserve"> social groups. The ability to spot a half hidden face quickly (especially a threatening one) would have had given a clear survival advantage. The quickest way to do this is to ASSUME that anything face-like is a face – even if it turns out, on closer examination, not to be. </w:t>
+      </w:r>
+    </w:p>
+    <w:p/>
+    <w:p>
+      <w:r>
+        <w:t xml:space="preserve">In a more general sense we tend to see patterns </w:t>
+      </w:r>
+      <w:r>
+        <w:t>and assume someone must be behind them even when the events are actually random</w:t>
+      </w:r>
+      <w:r>
+        <w:t xml:space="preserve">– again it is better to see a pattern (so perhaps we can influence it next time) – than fail to spot a </w:t>
+      </w:r>
+      <w:proofErr w:type="gramStart"/>
+      <w:r>
+        <w:t>pattern which</w:t>
+      </w:r>
+      <w:proofErr w:type="gramEnd"/>
+      <w:r>
+        <w:t xml:space="preserve"> is really there. This bias is at the root of most superstitions. </w:t>
+      </w:r>
+    </w:p>
+    <w:p/>
+    <w:p>
+      <w:r>
+        <w:t>Pictures (the boxes, the dogs arse</w:t>
+      </w:r>
+      <w:r>
+        <w:t>, face on the moon</w:t>
+      </w:r>
+      <w:r>
+        <w:t>)</w:t>
+      </w:r>
+    </w:p>
+    <w:p/>
+    <w:p>
+      <w:pPr>
+        <w:rPr>
+          <w:b/>
+        </w:rPr>
+      </w:pPr>
+      <w:r>
+        <w:rPr>
+          <w:b/>
+        </w:rPr>
+        <w:t>Last room</w:t>
+      </w:r>
+    </w:p>
+    <w:p>
+      <w:r>
+        <w:t xml:space="preserve">While our senses can be usually be trusted, we cannot trust them unquestioningly. We don’t perceive the world directly through our </w:t>
+      </w:r>
+      <w:proofErr w:type="gramStart"/>
+      <w:r>
+        <w:t>senses,</w:t>
+      </w:r>
+      <w:proofErr w:type="gramEnd"/>
+      <w:r>
+        <w:t xml:space="preserve"> instead we have a model of the world which is constantly being updated by evidence from our senses. When asked about the truth of a situation can only really consult the model, rather than our senses directly.</w:t>
+      </w:r>
+    </w:p>
+    <w:p/>
+    <w:p>
+      <w:r>
+        <w:t xml:space="preserve">This works fine for most every day things – but we must still be very aware of biases </w:t>
+      </w:r>
+      <w:r>
+        <w:t xml:space="preserve">ingrained </w:t>
+      </w:r>
+      <w:r>
+        <w:t>from our evolutionary heritage</w:t>
+      </w:r>
+      <w:r>
+        <w:t xml:space="preserve"> such as our tendency to see patterns which aren’t there. </w:t>
+      </w:r>
+    </w:p>
+    <w:p/>
+    <w:p>
+      <w:r>
+        <w:t xml:space="preserve">Also, </w:t>
+      </w:r>
+      <w:r>
+        <w:t>this model does not necessarily provide a good guide when in extreme circumstances. E.g. at scales of the very small like atoms or very large like galaxies or if travelling close to the speed of light or when dealing with the behaviour of very complex systems such as the climate or the large populations.</w:t>
+      </w:r>
+    </w:p>
+    <w:p/>
     <w:p>
       <w:r>
         <w:t>For this we need other tools.</w:t>

</xml_diff>